<commit_message>
added a lot more indicator, xgbt now achieving a pretty decent result at detecting the selling signal
</commit_message>
<xml_diff>
--- a/Stock_Analysis_Prediction/Stock/log.docx
+++ b/Stock_Analysis_Prediction/Stock/log.docx
@@ -934,6 +934,1609 @@
           <w:rFonts w:eastAsiaTheme="minorEastAsia" w:hint="eastAsia"/>
         </w:rPr>
       </w:pPr>
+    </w:p>
+    <w:p>
+      <w:pPr>
+        <w:rPr>
+          <w:rFonts w:eastAsiaTheme="minorEastAsia"/>
+        </w:rPr>
+      </w:pPr>
+      <w:r>
+        <w:rPr>
+          <w:rFonts w:eastAsiaTheme="minorEastAsia" w:hint="eastAsia"/>
+        </w:rPr>
+        <w:t>I</w:t>
+      </w:r>
+      <w:r>
+        <w:rPr>
+          <w:rFonts w:eastAsiaTheme="minorEastAsia"/>
+        </w:rPr>
+        <w:t xml:space="preserve">nstead of predicting next day’s return or movement, </w:t>
+      </w:r>
+      <w:r>
+        <w:rPr>
+          <w:rFonts w:eastAsiaTheme="minorEastAsia" w:hint="eastAsia"/>
+        </w:rPr>
+        <w:t>I</w:t>
+      </w:r>
+      <w:r>
+        <w:rPr>
+          <w:rFonts w:eastAsiaTheme="minorEastAsia"/>
+        </w:rPr>
+        <w:t xml:space="preserve"> decided to have a broader timeframe: predicting the next week movement or price. The goal of the model is to estimate the price of a stock will obtain in the following week, and by doing that, we can use the model to discover trading signal.</w:t>
+      </w:r>
+    </w:p>
+    <w:p>
+      <w:pPr>
+        <w:rPr>
+          <w:rFonts w:eastAsiaTheme="minorEastAsia"/>
+        </w:rPr>
+      </w:pPr>
+    </w:p>
+    <w:p>
+      <w:pPr>
+        <w:rPr>
+          <w:rFonts w:eastAsiaTheme="minorEastAsia"/>
+        </w:rPr>
+      </w:pPr>
+      <w:r>
+        <w:rPr>
+          <w:rFonts w:eastAsiaTheme="minorEastAsia"/>
+        </w:rPr>
+        <w:t>Xgboost model with apple price only, predicting the return 5 days (a week) after, with 5 lag close in total + current close</w:t>
+      </w:r>
+    </w:p>
+    <w:p>
+      <w:pPr>
+        <w:widowControl/>
+        <w:jc w:val="left"/>
+        <w:rPr>
+          <w:rFonts w:ascii="Consolas" w:eastAsia="宋体" w:hAnsi="Consolas" w:cs="宋体"/>
+          <w:color w:val="CCCCCC"/>
+          <w:kern w:val="0"/>
+          <w:sz w:val="21"/>
+          <w:szCs w:val="21"/>
+        </w:rPr>
+      </w:pPr>
+      <w:r>
+        <w:rPr>
+          <w:rFonts w:ascii="Consolas" w:eastAsia="宋体" w:hAnsi="Consolas" w:cs="宋体"/>
+          <w:color w:val="CCCCCC"/>
+          <w:kern w:val="0"/>
+          <w:sz w:val="21"/>
+          <w:szCs w:val="21"/>
+        </w:rPr>
+        <w:t>Mean Squared Error (MSE): 0.9973282042690228</w:t>
+      </w:r>
+    </w:p>
+    <w:p>
+      <w:pPr>
+        <w:rPr>
+          <w:rFonts w:ascii="Consolas" w:eastAsia="宋体" w:hAnsi="Consolas" w:cs="宋体"/>
+          <w:color w:val="CCCCCC"/>
+          <w:kern w:val="0"/>
+          <w:sz w:val="21"/>
+          <w:szCs w:val="21"/>
+        </w:rPr>
+      </w:pPr>
+      <w:r>
+        <w:rPr>
+          <w:rFonts w:ascii="Consolas" w:eastAsia="宋体" w:hAnsi="Consolas" w:cs="宋体"/>
+          <w:color w:val="CCCCCC"/>
+          <w:kern w:val="0"/>
+          <w:sz w:val="21"/>
+          <w:szCs w:val="21"/>
+        </w:rPr>
+        <w:t>Mean Absolute Percentage Error (MAPE): 2.84%</w:t>
+      </w:r>
+    </w:p>
+    <w:p>
+      <w:pPr>
+        <w:rPr>
+          <w:rFonts w:eastAsiaTheme="minorEastAsia" w:hint="eastAsia"/>
+        </w:rPr>
+      </w:pPr>
+    </w:p>
+    <w:p>
+      <w:pPr>
+        <w:rPr>
+          <w:rFonts w:eastAsiaTheme="minorEastAsia"/>
+        </w:rPr>
+      </w:pPr>
+      <w:r>
+        <w:rPr>
+          <w:rFonts w:eastAsiaTheme="minorEastAsia"/>
+        </w:rPr>
+        <w:t>After adding volume and 5 lag volume</w:t>
+      </w:r>
+    </w:p>
+    <w:p>
+      <w:pPr>
+        <w:widowControl/>
+        <w:jc w:val="left"/>
+        <w:rPr>
+          <w:rFonts w:ascii="Consolas" w:eastAsia="宋体" w:hAnsi="Consolas" w:cs="宋体"/>
+          <w:color w:val="CCCCCC"/>
+          <w:kern w:val="0"/>
+          <w:sz w:val="21"/>
+          <w:szCs w:val="21"/>
+        </w:rPr>
+      </w:pPr>
+      <w:r>
+        <w:rPr>
+          <w:rFonts w:ascii="Consolas" w:eastAsia="宋体" w:hAnsi="Consolas" w:cs="宋体"/>
+          <w:color w:val="CCCCCC"/>
+          <w:kern w:val="0"/>
+          <w:sz w:val="21"/>
+          <w:szCs w:val="21"/>
+        </w:rPr>
+        <w:t>Mean Squared Error (MSE): 1.1600404210958313</w:t>
+      </w:r>
+    </w:p>
+    <w:p>
+      <w:pPr>
+        <w:rPr>
+          <w:rFonts w:ascii="Consolas" w:eastAsia="宋体" w:hAnsi="Consolas" w:cs="宋体"/>
+          <w:color w:val="CCCCCC"/>
+          <w:kern w:val="0"/>
+          <w:sz w:val="21"/>
+          <w:szCs w:val="21"/>
+        </w:rPr>
+      </w:pPr>
+      <w:r>
+        <w:rPr>
+          <w:rFonts w:ascii="Consolas" w:eastAsia="宋体" w:hAnsi="Consolas" w:cs="宋体"/>
+          <w:color w:val="CCCCCC"/>
+          <w:kern w:val="0"/>
+          <w:sz w:val="21"/>
+          <w:szCs w:val="21"/>
+        </w:rPr>
+        <w:t>Mean Absolute Percentage Error (MAPE): 3.12%</w:t>
+      </w:r>
+    </w:p>
+    <w:p>
+      <w:pPr>
+        <w:rPr>
+          <w:rFonts w:eastAsiaTheme="minorEastAsia"/>
+        </w:rPr>
+      </w:pPr>
+      <w:r>
+        <w:rPr>
+          <w:rFonts w:eastAsiaTheme="minorEastAsia"/>
+        </w:rPr>
+        <w:drawing>
+          <wp:inline distT="0" distB="0" distL="0" distR="0" wp14:anchorId="6D7DDE30" wp14:editId="134540E0">
+            <wp:extent cx="1223158" cy="801976"/>
+            <wp:effectExtent l="0" t="0" r="0" b="0"/>
+            <wp:docPr id="135706894" name="Picture 1"/>
+            <wp:cNvGraphicFramePr>
+              <a:graphicFrameLocks xmlns:a="http://schemas.openxmlformats.org/drawingml/2006/main" noChangeAspect="1"/>
+            </wp:cNvGraphicFramePr>
+            <a:graphic xmlns:a="http://schemas.openxmlformats.org/drawingml/2006/main">
+              <a:graphicData uri="http://schemas.openxmlformats.org/drawingml/2006/picture">
+                <pic:pic xmlns:pic="http://schemas.openxmlformats.org/drawingml/2006/picture">
+                  <pic:nvPicPr>
+                    <pic:cNvPr id="135706894" name=""/>
+                    <pic:cNvPicPr/>
+                  </pic:nvPicPr>
+                  <pic:blipFill>
+                    <a:blip r:embed="rId9"/>
+                    <a:stretch>
+                      <a:fillRect/>
+                    </a:stretch>
+                  </pic:blipFill>
+                  <pic:spPr>
+                    <a:xfrm>
+                      <a:off x="0" y="0"/>
+                      <a:ext cx="1225438" cy="803471"/>
+                    </a:xfrm>
+                    <a:prstGeom prst="rect">
+                      <a:avLst/>
+                    </a:prstGeom>
+                  </pic:spPr>
+                </pic:pic>
+              </a:graphicData>
+            </a:graphic>
+          </wp:inline>
+        </w:drawing>
+      </w:r>
+    </w:p>
+    <w:p>
+      <w:pPr>
+        <w:rPr>
+          <w:rFonts w:eastAsiaTheme="minorEastAsia"/>
+        </w:rPr>
+      </w:pPr>
+      <w:r>
+        <w:rPr>
+          <w:rFonts w:eastAsiaTheme="minorEastAsia"/>
+        </w:rPr>
+        <w:t>It seems like volume does not have much explanation power, which is counterintuitive</w:t>
+      </w:r>
+    </w:p>
+    <w:p>
+      <w:pPr>
+        <w:rPr>
+          <w:rFonts w:eastAsiaTheme="minorEastAsia"/>
+        </w:rPr>
+      </w:pPr>
+      <w:r>
+        <w:rPr>
+          <w:rFonts w:eastAsiaTheme="minorEastAsia"/>
+        </w:rPr>
+        <w:lastRenderedPageBreak/>
+        <w:t>So combine volume and close price might be a good choice</w:t>
+      </w:r>
+    </w:p>
+    <w:p>
+      <w:pPr>
+        <w:rPr>
+          <w:rFonts w:eastAsiaTheme="minorEastAsia"/>
+        </w:rPr>
+      </w:pPr>
+    </w:p>
+    <w:p>
+      <w:pPr>
+        <w:rPr>
+          <w:rFonts w:eastAsiaTheme="minorEastAsia"/>
+        </w:rPr>
+      </w:pPr>
+    </w:p>
+    <w:p>
+      <w:pPr>
+        <w:rPr>
+          <w:rFonts w:eastAsiaTheme="minorEastAsia"/>
+        </w:rPr>
+      </w:pPr>
+      <w:r>
+        <w:rPr>
+          <w:rFonts w:eastAsiaTheme="minorEastAsia"/>
+        </w:rPr>
+        <w:t xml:space="preserve">After including open price and its lag price, the performance of the model slightly decreased </w:t>
+      </w:r>
+    </w:p>
+    <w:p>
+      <w:pPr>
+        <w:widowControl/>
+        <w:jc w:val="left"/>
+        <w:rPr>
+          <w:rFonts w:ascii="Consolas" w:eastAsia="宋体" w:hAnsi="Consolas" w:cs="宋体"/>
+          <w:color w:val="CCCCCC"/>
+          <w:kern w:val="0"/>
+          <w:sz w:val="21"/>
+          <w:szCs w:val="21"/>
+        </w:rPr>
+      </w:pPr>
+      <w:r>
+        <w:rPr>
+          <w:rFonts w:ascii="Consolas" w:eastAsia="宋体" w:hAnsi="Consolas" w:cs="宋体"/>
+          <w:color w:val="CCCCCC"/>
+          <w:kern w:val="0"/>
+          <w:sz w:val="21"/>
+          <w:szCs w:val="21"/>
+        </w:rPr>
+        <w:t>Mean Squared Error (MSE): 1.0266442298919725</w:t>
+      </w:r>
+    </w:p>
+    <w:p>
+      <w:pPr>
+        <w:rPr>
+          <w:rFonts w:ascii="Consolas" w:eastAsia="宋体" w:hAnsi="Consolas" w:cs="宋体"/>
+          <w:color w:val="CCCCCC"/>
+          <w:kern w:val="0"/>
+          <w:sz w:val="21"/>
+          <w:szCs w:val="21"/>
+        </w:rPr>
+      </w:pPr>
+      <w:r>
+        <w:rPr>
+          <w:rFonts w:ascii="Consolas" w:eastAsia="宋体" w:hAnsi="Consolas" w:cs="宋体"/>
+          <w:color w:val="CCCCCC"/>
+          <w:kern w:val="0"/>
+          <w:sz w:val="21"/>
+          <w:szCs w:val="21"/>
+        </w:rPr>
+        <w:t>Mean Absolute Percentage Error (MAPE): 2.93%</w:t>
+      </w:r>
+    </w:p>
+    <w:p>
+      <w:pPr>
+        <w:rPr>
+          <w:rFonts w:eastAsia="宋体"/>
+        </w:rPr>
+      </w:pPr>
+      <w:r>
+        <w:rPr>
+          <w:rFonts w:eastAsia="宋体" w:hint="eastAsia"/>
+        </w:rPr>
+        <w:t>H</w:t>
+      </w:r>
+      <w:r>
+        <w:rPr>
+          <w:rFonts w:eastAsia="宋体"/>
+        </w:rPr>
+        <w:t>owever: open seems also very important</w:t>
+      </w:r>
+    </w:p>
+    <w:p>
+      <w:pPr>
+        <w:rPr>
+          <w:rFonts w:eastAsiaTheme="minorEastAsia"/>
+        </w:rPr>
+      </w:pPr>
+      <w:r>
+        <w:rPr>
+          <w:rFonts w:eastAsiaTheme="minorEastAsia"/>
+        </w:rPr>
+        <w:drawing>
+          <wp:inline distT="0" distB="0" distL="0" distR="0" wp14:anchorId="29701887" wp14:editId="4C69B8CD">
+            <wp:extent cx="3943350" cy="2647950"/>
+            <wp:effectExtent l="0" t="0" r="0" b="0"/>
+            <wp:docPr id="1140481039" name="Picture 1"/>
+            <wp:cNvGraphicFramePr>
+              <a:graphicFrameLocks xmlns:a="http://schemas.openxmlformats.org/drawingml/2006/main" noChangeAspect="1"/>
+            </wp:cNvGraphicFramePr>
+            <a:graphic xmlns:a="http://schemas.openxmlformats.org/drawingml/2006/main">
+              <a:graphicData uri="http://schemas.openxmlformats.org/drawingml/2006/picture">
+                <pic:pic xmlns:pic="http://schemas.openxmlformats.org/drawingml/2006/picture">
+                  <pic:nvPicPr>
+                    <pic:cNvPr id="1140481039" name=""/>
+                    <pic:cNvPicPr/>
+                  </pic:nvPicPr>
+                  <pic:blipFill>
+                    <a:blip r:embed="rId10"/>
+                    <a:stretch>
+                      <a:fillRect/>
+                    </a:stretch>
+                  </pic:blipFill>
+                  <pic:spPr>
+                    <a:xfrm>
+                      <a:off x="0" y="0"/>
+                      <a:ext cx="3943350" cy="2647950"/>
+                    </a:xfrm>
+                    <a:prstGeom prst="rect">
+                      <a:avLst/>
+                    </a:prstGeom>
+                  </pic:spPr>
+                </pic:pic>
+              </a:graphicData>
+            </a:graphic>
+          </wp:inline>
+        </w:drawing>
+      </w:r>
+    </w:p>
+    <w:p>
+      <w:pPr>
+        <w:rPr>
+          <w:rFonts w:eastAsiaTheme="minorEastAsia"/>
+        </w:rPr>
+      </w:pPr>
+      <w:r>
+        <w:rPr>
+          <w:rFonts w:eastAsiaTheme="minorEastAsia"/>
+        </w:rPr>
+        <w:t>Trying to add highs and lows of a day</w:t>
+      </w:r>
+    </w:p>
+    <w:p>
+      <w:pPr>
+        <w:rPr>
+          <w:rFonts w:eastAsiaTheme="minorEastAsia"/>
+        </w:rPr>
+      </w:pPr>
+    </w:p>
+    <w:p>
+      <w:pPr>
+        <w:widowControl/>
+        <w:jc w:val="left"/>
+        <w:rPr>
+          <w:rFonts w:ascii="Consolas" w:eastAsia="宋体" w:hAnsi="Consolas" w:cs="宋体"/>
+          <w:color w:val="CCCCCC"/>
+          <w:kern w:val="0"/>
+          <w:sz w:val="21"/>
+          <w:szCs w:val="21"/>
+        </w:rPr>
+      </w:pPr>
+      <w:r>
+        <w:rPr>
+          <w:rFonts w:ascii="Consolas" w:eastAsia="宋体" w:hAnsi="Consolas" w:cs="宋体"/>
+          <w:color w:val="CCCCCC"/>
+          <w:kern w:val="0"/>
+          <w:sz w:val="21"/>
+          <w:szCs w:val="21"/>
+        </w:rPr>
+        <w:t>Mean Squared Error (MSE): 1.063908647152127</w:t>
+      </w:r>
+    </w:p>
+    <w:p>
+      <w:pPr>
+        <w:rPr>
+          <w:rFonts w:ascii="Consolas" w:eastAsia="宋体" w:hAnsi="Consolas" w:cs="宋体"/>
+          <w:color w:val="CCCCCC"/>
+          <w:kern w:val="0"/>
+          <w:sz w:val="21"/>
+          <w:szCs w:val="21"/>
+        </w:rPr>
+      </w:pPr>
+      <w:r>
+        <w:rPr>
+          <w:rFonts w:ascii="Consolas" w:eastAsia="宋体" w:hAnsi="Consolas" w:cs="宋体"/>
+          <w:color w:val="CCCCCC"/>
+          <w:kern w:val="0"/>
+          <w:sz w:val="21"/>
+          <w:szCs w:val="21"/>
+        </w:rPr>
+        <w:t>Mean Absolute Percentage Error (MAPE): 2.96%</w:t>
+      </w:r>
+    </w:p>
+    <w:p>
+      <w:pPr>
+        <w:rPr>
+          <w:rFonts w:eastAsiaTheme="minorEastAsia"/>
+        </w:rPr>
+      </w:pPr>
+      <w:r>
+        <w:rPr>
+          <w:rFonts w:eastAsiaTheme="minorEastAsia"/>
+        </w:rPr>
+        <w:t>Probability due to collinearity, so do not consider them at this moment</w:t>
+      </w:r>
+    </w:p>
+    <w:p>
+      <w:pPr>
+        <w:rPr>
+          <w:rFonts w:eastAsiaTheme="minorEastAsia"/>
+        </w:rPr>
+      </w:pPr>
+    </w:p>
+    <w:p>
+      <w:pPr>
+        <w:rPr>
+          <w:rFonts w:eastAsiaTheme="minorEastAsia"/>
+        </w:rPr>
+      </w:pPr>
+      <w:r>
+        <w:rPr>
+          <w:rFonts w:eastAsiaTheme="minorEastAsia"/>
+        </w:rPr>
+        <w:t>Added volume but not its lag; this is going to be our baseline</w:t>
+      </w:r>
+    </w:p>
+    <w:p>
+      <w:pPr>
+        <w:widowControl/>
+        <w:jc w:val="left"/>
+        <w:rPr>
+          <w:rFonts w:ascii="Consolas" w:eastAsia="宋体" w:hAnsi="Consolas" w:cs="宋体"/>
+          <w:color w:val="CCCCCC"/>
+          <w:kern w:val="0"/>
+          <w:sz w:val="21"/>
+          <w:szCs w:val="21"/>
+        </w:rPr>
+      </w:pPr>
+      <w:r>
+        <w:rPr>
+          <w:rFonts w:ascii="Consolas" w:eastAsia="宋体" w:hAnsi="Consolas" w:cs="宋体"/>
+          <w:color w:val="CCCCCC"/>
+          <w:kern w:val="0"/>
+          <w:sz w:val="21"/>
+          <w:szCs w:val="21"/>
+        </w:rPr>
+        <w:t>Mean Squared Error (MSE): 0.992164832481723</w:t>
+      </w:r>
+    </w:p>
+    <w:p>
+      <w:pPr>
+        <w:rPr>
+          <w:rFonts w:eastAsiaTheme="minorEastAsia"/>
+        </w:rPr>
+      </w:pPr>
+      <w:r>
+        <w:rPr>
+          <w:rFonts w:ascii="Consolas" w:eastAsia="宋体" w:hAnsi="Consolas" w:cs="宋体"/>
+          <w:color w:val="CCCCCC"/>
+          <w:kern w:val="0"/>
+          <w:sz w:val="21"/>
+          <w:szCs w:val="21"/>
+        </w:rPr>
+        <w:t>Mean Absolute Percentage Error (MAPE): 2.83%</w:t>
+      </w:r>
+    </w:p>
+    <w:p>
+      <w:pPr>
+        <w:rPr>
+          <w:rFonts w:eastAsiaTheme="minorEastAsia"/>
+        </w:rPr>
+      </w:pPr>
+      <w:r>
+        <w:rPr>
+          <w:rFonts w:eastAsiaTheme="minorEastAsia"/>
+        </w:rPr>
+        <w:drawing>
+          <wp:inline distT="0" distB="0" distL="0" distR="0" wp14:anchorId="20D94466" wp14:editId="4A21BB18">
+            <wp:extent cx="3933825" cy="2647950"/>
+            <wp:effectExtent l="0" t="0" r="9525" b="0"/>
+            <wp:docPr id="895748117" name="Picture 1"/>
+            <wp:cNvGraphicFramePr>
+              <a:graphicFrameLocks xmlns:a="http://schemas.openxmlformats.org/drawingml/2006/main" noChangeAspect="1"/>
+            </wp:cNvGraphicFramePr>
+            <a:graphic xmlns:a="http://schemas.openxmlformats.org/drawingml/2006/main">
+              <a:graphicData uri="http://schemas.openxmlformats.org/drawingml/2006/picture">
+                <pic:pic xmlns:pic="http://schemas.openxmlformats.org/drawingml/2006/picture">
+                  <pic:nvPicPr>
+                    <pic:cNvPr id="895748117" name=""/>
+                    <pic:cNvPicPr/>
+                  </pic:nvPicPr>
+                  <pic:blipFill>
+                    <a:blip r:embed="rId11"/>
+                    <a:stretch>
+                      <a:fillRect/>
+                    </a:stretch>
+                  </pic:blipFill>
+                  <pic:spPr>
+                    <a:xfrm>
+                      <a:off x="0" y="0"/>
+                      <a:ext cx="3933825" cy="2647950"/>
+                    </a:xfrm>
+                    <a:prstGeom prst="rect">
+                      <a:avLst/>
+                    </a:prstGeom>
+                  </pic:spPr>
+                </pic:pic>
+              </a:graphicData>
+            </a:graphic>
+          </wp:inline>
+        </w:drawing>
+      </w:r>
+    </w:p>
+    <w:p>
+      <w:pPr>
+        <w:rPr>
+          <w:rFonts w:eastAsiaTheme="minorEastAsia"/>
+        </w:rPr>
+      </w:pPr>
+      <w:r>
+        <w:rPr>
+          <w:rFonts w:eastAsiaTheme="minorEastAsia" w:hint="eastAsia"/>
+        </w:rPr>
+        <w:lastRenderedPageBreak/>
+        <w:t>A</w:t>
+      </w:r>
+      <w:r>
+        <w:rPr>
+          <w:rFonts w:eastAsiaTheme="minorEastAsia"/>
+        </w:rPr>
+        <w:t>fter adding current RIS</w:t>
+      </w:r>
+    </w:p>
+    <w:p>
+      <w:pPr>
+        <w:widowControl/>
+        <w:jc w:val="left"/>
+        <w:rPr>
+          <w:rFonts w:ascii="Consolas" w:eastAsia="宋体" w:hAnsi="Consolas" w:cs="宋体"/>
+          <w:color w:val="CCCCCC"/>
+          <w:kern w:val="0"/>
+          <w:sz w:val="21"/>
+          <w:szCs w:val="21"/>
+        </w:rPr>
+      </w:pPr>
+      <w:r>
+        <w:rPr>
+          <w:rFonts w:ascii="Consolas" w:eastAsia="宋体" w:hAnsi="Consolas" w:cs="宋体"/>
+          <w:color w:val="CCCCCC"/>
+          <w:kern w:val="0"/>
+          <w:sz w:val="21"/>
+          <w:szCs w:val="21"/>
+        </w:rPr>
+        <w:t>Mean Squared Error (MSE): 0.9760073352410757</w:t>
+      </w:r>
+    </w:p>
+    <w:p>
+      <w:pPr>
+        <w:rPr>
+          <w:rFonts w:ascii="Consolas" w:eastAsia="宋体" w:hAnsi="Consolas" w:cs="宋体"/>
+          <w:color w:val="CCCCCC"/>
+          <w:kern w:val="0"/>
+          <w:sz w:val="21"/>
+          <w:szCs w:val="21"/>
+        </w:rPr>
+      </w:pPr>
+      <w:r>
+        <w:rPr>
+          <w:rFonts w:ascii="Consolas" w:eastAsia="宋体" w:hAnsi="Consolas" w:cs="宋体"/>
+          <w:color w:val="CCCCCC"/>
+          <w:kern w:val="0"/>
+          <w:sz w:val="21"/>
+          <w:szCs w:val="21"/>
+        </w:rPr>
+        <w:t>Mean Absolute Percentage Error (MAPE): 2.70%</w:t>
+      </w:r>
+    </w:p>
+    <w:p>
+      <w:pPr>
+        <w:rPr>
+          <w:rFonts w:eastAsiaTheme="minorEastAsia"/>
+        </w:rPr>
+      </w:pPr>
+      <w:r>
+        <w:rPr>
+          <w:rFonts w:eastAsiaTheme="minorEastAsia"/>
+        </w:rPr>
+        <w:drawing>
+          <wp:inline distT="0" distB="0" distL="0" distR="0" wp14:anchorId="5B1C8B09" wp14:editId="710EB1F5">
+            <wp:extent cx="4010025" cy="2647950"/>
+            <wp:effectExtent l="0" t="0" r="0" b="0"/>
+            <wp:docPr id="278100746" name="Picture 1"/>
+            <wp:cNvGraphicFramePr>
+              <a:graphicFrameLocks xmlns:a="http://schemas.openxmlformats.org/drawingml/2006/main" noChangeAspect="1"/>
+            </wp:cNvGraphicFramePr>
+            <a:graphic xmlns:a="http://schemas.openxmlformats.org/drawingml/2006/main">
+              <a:graphicData uri="http://schemas.openxmlformats.org/drawingml/2006/picture">
+                <pic:pic xmlns:pic="http://schemas.openxmlformats.org/drawingml/2006/picture">
+                  <pic:nvPicPr>
+                    <pic:cNvPr id="278100746" name=""/>
+                    <pic:cNvPicPr/>
+                  </pic:nvPicPr>
+                  <pic:blipFill>
+                    <a:blip r:embed="rId12"/>
+                    <a:stretch>
+                      <a:fillRect/>
+                    </a:stretch>
+                  </pic:blipFill>
+                  <pic:spPr>
+                    <a:xfrm>
+                      <a:off x="0" y="0"/>
+                      <a:ext cx="4010025" cy="2647950"/>
+                    </a:xfrm>
+                    <a:prstGeom prst="rect">
+                      <a:avLst/>
+                    </a:prstGeom>
+                  </pic:spPr>
+                </pic:pic>
+              </a:graphicData>
+            </a:graphic>
+          </wp:inline>
+        </w:drawing>
+      </w:r>
+    </w:p>
+    <w:p>
+      <w:pPr>
+        <w:rPr>
+          <w:rFonts w:eastAsiaTheme="minorEastAsia"/>
+        </w:rPr>
+      </w:pPr>
+      <w:r>
+        <w:rPr>
+          <w:rFonts w:eastAsiaTheme="minorEastAsia"/>
+        </w:rPr>
+        <w:t>Adding lag rsi</w:t>
+      </w:r>
+    </w:p>
+    <w:p>
+      <w:pPr>
+        <w:widowControl/>
+        <w:jc w:val="left"/>
+        <w:rPr>
+          <w:rFonts w:ascii="Consolas" w:eastAsia="宋体" w:hAnsi="Consolas" w:cs="宋体"/>
+          <w:color w:val="CCCCCC"/>
+          <w:kern w:val="0"/>
+          <w:sz w:val="21"/>
+          <w:szCs w:val="21"/>
+        </w:rPr>
+      </w:pPr>
+      <w:r>
+        <w:rPr>
+          <w:rFonts w:ascii="Consolas" w:eastAsia="宋体" w:hAnsi="Consolas" w:cs="宋体"/>
+          <w:color w:val="CCCCCC"/>
+          <w:kern w:val="0"/>
+          <w:sz w:val="21"/>
+          <w:szCs w:val="21"/>
+        </w:rPr>
+        <w:t>Mean Squared Error (MSE): 1.0700108377431683</w:t>
+      </w:r>
+    </w:p>
+    <w:p>
+      <w:pPr>
+        <w:rPr>
+          <w:rFonts w:ascii="Consolas" w:eastAsia="宋体" w:hAnsi="Consolas" w:cs="宋体"/>
+          <w:color w:val="CCCCCC"/>
+          <w:kern w:val="0"/>
+          <w:sz w:val="21"/>
+          <w:szCs w:val="21"/>
+        </w:rPr>
+      </w:pPr>
+      <w:r>
+        <w:rPr>
+          <w:rFonts w:ascii="Consolas" w:eastAsia="宋体" w:hAnsi="Consolas" w:cs="宋体"/>
+          <w:color w:val="CCCCCC"/>
+          <w:kern w:val="0"/>
+          <w:sz w:val="21"/>
+          <w:szCs w:val="21"/>
+        </w:rPr>
+        <w:t>Mean Absolute Percentage Error (MAPE): 2.79%</w:t>
+      </w:r>
+    </w:p>
+    <w:p>
+      <w:pPr>
+        <w:rPr>
+          <w:rFonts w:eastAsiaTheme="minorEastAsia"/>
+        </w:rPr>
+      </w:pPr>
+      <w:r>
+        <w:rPr>
+          <w:rFonts w:eastAsiaTheme="minorEastAsia"/>
+        </w:rPr>
+        <w:drawing>
+          <wp:inline distT="0" distB="0" distL="0" distR="0" wp14:anchorId="6F224EC1" wp14:editId="12343B47">
+            <wp:extent cx="3933825" cy="2647950"/>
+            <wp:effectExtent l="0" t="0" r="9525" b="0"/>
+            <wp:docPr id="688915344" name="Picture 1"/>
+            <wp:cNvGraphicFramePr>
+              <a:graphicFrameLocks xmlns:a="http://schemas.openxmlformats.org/drawingml/2006/main" noChangeAspect="1"/>
+            </wp:cNvGraphicFramePr>
+            <a:graphic xmlns:a="http://schemas.openxmlformats.org/drawingml/2006/main">
+              <a:graphicData uri="http://schemas.openxmlformats.org/drawingml/2006/picture">
+                <pic:pic xmlns:pic="http://schemas.openxmlformats.org/drawingml/2006/picture">
+                  <pic:nvPicPr>
+                    <pic:cNvPr id="688915344" name=""/>
+                    <pic:cNvPicPr/>
+                  </pic:nvPicPr>
+                  <pic:blipFill>
+                    <a:blip r:embed="rId13"/>
+                    <a:stretch>
+                      <a:fillRect/>
+                    </a:stretch>
+                  </pic:blipFill>
+                  <pic:spPr>
+                    <a:xfrm>
+                      <a:off x="0" y="0"/>
+                      <a:ext cx="3933825" cy="2647950"/>
+                    </a:xfrm>
+                    <a:prstGeom prst="rect">
+                      <a:avLst/>
+                    </a:prstGeom>
+                  </pic:spPr>
+                </pic:pic>
+              </a:graphicData>
+            </a:graphic>
+          </wp:inline>
+        </w:drawing>
+      </w:r>
+    </w:p>
+    <w:p>
+      <w:pPr>
+        <w:rPr>
+          <w:rFonts w:eastAsiaTheme="minorEastAsia"/>
+        </w:rPr>
+      </w:pPr>
+      <w:r>
+        <w:rPr>
+          <w:rFonts w:eastAsiaTheme="minorEastAsia"/>
+        </w:rPr>
+        <w:t>Adding ma 5, 10</w:t>
+      </w:r>
+    </w:p>
+    <w:p>
+      <w:pPr>
+        <w:widowControl/>
+        <w:jc w:val="left"/>
+        <w:rPr>
+          <w:rFonts w:ascii="Consolas" w:eastAsia="宋体" w:hAnsi="Consolas" w:cs="宋体"/>
+          <w:color w:val="CCCCCC"/>
+          <w:kern w:val="0"/>
+          <w:sz w:val="21"/>
+          <w:szCs w:val="21"/>
+        </w:rPr>
+      </w:pPr>
+      <w:r>
+        <w:rPr>
+          <w:rFonts w:ascii="Consolas" w:eastAsia="宋体" w:hAnsi="Consolas" w:cs="宋体"/>
+          <w:color w:val="CCCCCC"/>
+          <w:kern w:val="0"/>
+          <w:sz w:val="21"/>
+          <w:szCs w:val="21"/>
+        </w:rPr>
+        <w:t>Mean Squared Error (MSE): 0.9630627719004787</w:t>
+      </w:r>
+    </w:p>
+    <w:p>
+      <w:pPr>
+        <w:rPr>
+          <w:rFonts w:ascii="Consolas" w:eastAsia="宋体" w:hAnsi="Consolas" w:cs="宋体"/>
+          <w:color w:val="CCCCCC"/>
+          <w:kern w:val="0"/>
+          <w:sz w:val="21"/>
+          <w:szCs w:val="21"/>
+        </w:rPr>
+      </w:pPr>
+      <w:r>
+        <w:rPr>
+          <w:rFonts w:ascii="Consolas" w:eastAsia="宋体" w:hAnsi="Consolas" w:cs="宋体"/>
+          <w:color w:val="CCCCCC"/>
+          <w:kern w:val="0"/>
+          <w:sz w:val="21"/>
+          <w:szCs w:val="21"/>
+        </w:rPr>
+        <w:t>Mean Absolute Percentage Error (MAPE): 2.66%</w:t>
+      </w:r>
+    </w:p>
+    <w:p>
+      <w:pPr>
+        <w:rPr>
+          <w:rFonts w:eastAsiaTheme="minorEastAsia"/>
+        </w:rPr>
+      </w:pPr>
+      <w:r>
+        <w:rPr>
+          <w:rFonts w:eastAsiaTheme="minorEastAsia"/>
+        </w:rPr>
+        <w:lastRenderedPageBreak/>
+        <w:drawing>
+          <wp:inline distT="0" distB="0" distL="0" distR="0" wp14:anchorId="6A689DD4" wp14:editId="4A7BCF31">
+            <wp:extent cx="3933825" cy="2647950"/>
+            <wp:effectExtent l="0" t="0" r="9525" b="0"/>
+            <wp:docPr id="1197774810" name="Picture 1"/>
+            <wp:cNvGraphicFramePr>
+              <a:graphicFrameLocks xmlns:a="http://schemas.openxmlformats.org/drawingml/2006/main" noChangeAspect="1"/>
+            </wp:cNvGraphicFramePr>
+            <a:graphic xmlns:a="http://schemas.openxmlformats.org/drawingml/2006/main">
+              <a:graphicData uri="http://schemas.openxmlformats.org/drawingml/2006/picture">
+                <pic:pic xmlns:pic="http://schemas.openxmlformats.org/drawingml/2006/picture">
+                  <pic:nvPicPr>
+                    <pic:cNvPr id="1197774810" name=""/>
+                    <pic:cNvPicPr/>
+                  </pic:nvPicPr>
+                  <pic:blipFill>
+                    <a:blip r:embed="rId14"/>
+                    <a:stretch>
+                      <a:fillRect/>
+                    </a:stretch>
+                  </pic:blipFill>
+                  <pic:spPr>
+                    <a:xfrm>
+                      <a:off x="0" y="0"/>
+                      <a:ext cx="3933825" cy="2647950"/>
+                    </a:xfrm>
+                    <a:prstGeom prst="rect">
+                      <a:avLst/>
+                    </a:prstGeom>
+                  </pic:spPr>
+                </pic:pic>
+              </a:graphicData>
+            </a:graphic>
+          </wp:inline>
+        </w:drawing>
+      </w:r>
+    </w:p>
+    <w:p>
+      <w:pPr>
+        <w:rPr>
+          <w:rFonts w:eastAsiaTheme="minorEastAsia"/>
+        </w:rPr>
+      </w:pPr>
+      <w:r>
+        <w:rPr>
+          <w:rFonts w:eastAsiaTheme="minorEastAsia"/>
+        </w:rPr>
+        <w:t>Adding all important mas, reference how to swing trade, huge improvement!!!!!!</w:t>
+      </w:r>
+    </w:p>
+    <w:p>
+      <w:pPr>
+        <w:widowControl/>
+        <w:jc w:val="left"/>
+        <w:rPr>
+          <w:rFonts w:ascii="Consolas" w:eastAsia="宋体" w:hAnsi="Consolas" w:cs="宋体"/>
+          <w:color w:val="CCCCCC"/>
+          <w:kern w:val="0"/>
+          <w:sz w:val="21"/>
+          <w:szCs w:val="21"/>
+        </w:rPr>
+      </w:pPr>
+      <w:r>
+        <w:rPr>
+          <w:rFonts w:ascii="Consolas" w:eastAsia="宋体" w:hAnsi="Consolas" w:cs="宋体"/>
+          <w:color w:val="CCCCCC"/>
+          <w:kern w:val="0"/>
+          <w:sz w:val="21"/>
+          <w:szCs w:val="21"/>
+        </w:rPr>
+        <w:t>Mean Squared Error (MSE): 0.5414648921605042</w:t>
+      </w:r>
+    </w:p>
+    <w:p>
+      <w:pPr>
+        <w:rPr>
+          <w:rFonts w:eastAsiaTheme="minorEastAsia"/>
+        </w:rPr>
+      </w:pPr>
+      <w:r>
+        <w:rPr>
+          <w:rFonts w:ascii="Consolas" w:eastAsia="宋体" w:hAnsi="Consolas" w:cs="宋体"/>
+          <w:color w:val="CCCCCC"/>
+          <w:kern w:val="0"/>
+          <w:sz w:val="21"/>
+          <w:szCs w:val="21"/>
+        </w:rPr>
+        <w:t>Mean Absolute Percentage Error (MAPE): 2.05%</w:t>
+      </w:r>
+      <w:r>
+        <w:rPr>
+          <w:rFonts w:eastAsiaTheme="minorEastAsia"/>
+        </w:rPr>
+        <w:t xml:space="preserve"> </w:t>
+      </w:r>
+    </w:p>
+    <w:p>
+      <w:pPr>
+        <w:rPr>
+          <w:rFonts w:eastAsiaTheme="minorEastAsia"/>
+        </w:rPr>
+      </w:pPr>
+      <w:r>
+        <w:rPr>
+          <w:rFonts w:eastAsiaTheme="minorEastAsia"/>
+        </w:rPr>
+        <w:drawing>
+          <wp:inline distT="0" distB="0" distL="0" distR="0" wp14:anchorId="5348EE90" wp14:editId="2FF4FDC7">
+            <wp:extent cx="3933825" cy="2647950"/>
+            <wp:effectExtent l="0" t="0" r="9525" b="0"/>
+            <wp:docPr id="1569292012" name="Picture 1"/>
+            <wp:cNvGraphicFramePr>
+              <a:graphicFrameLocks xmlns:a="http://schemas.openxmlformats.org/drawingml/2006/main" noChangeAspect="1"/>
+            </wp:cNvGraphicFramePr>
+            <a:graphic xmlns:a="http://schemas.openxmlformats.org/drawingml/2006/main">
+              <a:graphicData uri="http://schemas.openxmlformats.org/drawingml/2006/picture">
+                <pic:pic xmlns:pic="http://schemas.openxmlformats.org/drawingml/2006/picture">
+                  <pic:nvPicPr>
+                    <pic:cNvPr id="1569292012" name=""/>
+                    <pic:cNvPicPr/>
+                  </pic:nvPicPr>
+                  <pic:blipFill>
+                    <a:blip r:embed="rId15"/>
+                    <a:stretch>
+                      <a:fillRect/>
+                    </a:stretch>
+                  </pic:blipFill>
+                  <pic:spPr>
+                    <a:xfrm>
+                      <a:off x="0" y="0"/>
+                      <a:ext cx="3933825" cy="2647950"/>
+                    </a:xfrm>
+                    <a:prstGeom prst="rect">
+                      <a:avLst/>
+                    </a:prstGeom>
+                  </pic:spPr>
+                </pic:pic>
+              </a:graphicData>
+            </a:graphic>
+          </wp:inline>
+        </w:drawing>
+      </w:r>
+    </w:p>
+    <w:p>
+      <w:pPr>
+        <w:rPr>
+          <w:rFonts w:eastAsiaTheme="minorEastAsia" w:hint="eastAsia"/>
+        </w:rPr>
+      </w:pPr>
+      <w:r>
+        <w:rPr>
+          <w:rFonts w:eastAsiaTheme="minorEastAsia"/>
+        </w:rPr>
+        <w:t>The residual looks a lot more random than before</w:t>
+      </w:r>
+    </w:p>
+    <w:p>
+      <w:pPr>
+        <w:rPr>
+          <w:rFonts w:eastAsiaTheme="minorEastAsia"/>
+        </w:rPr>
+      </w:pPr>
+      <w:r>
+        <w:rPr>
+          <w:rFonts w:eastAsiaTheme="minorEastAsia"/>
+        </w:rPr>
+        <w:lastRenderedPageBreak/>
+        <w:drawing>
+          <wp:inline distT="0" distB="0" distL="0" distR="0" wp14:anchorId="5E28A095" wp14:editId="0C89FFF9">
+            <wp:extent cx="5274310" cy="2618740"/>
+            <wp:effectExtent l="0" t="0" r="2540" b="0"/>
+            <wp:docPr id="1008752117" name="Picture 1"/>
+            <wp:cNvGraphicFramePr>
+              <a:graphicFrameLocks xmlns:a="http://schemas.openxmlformats.org/drawingml/2006/main" noChangeAspect="1"/>
+            </wp:cNvGraphicFramePr>
+            <a:graphic xmlns:a="http://schemas.openxmlformats.org/drawingml/2006/main">
+              <a:graphicData uri="http://schemas.openxmlformats.org/drawingml/2006/picture">
+                <pic:pic xmlns:pic="http://schemas.openxmlformats.org/drawingml/2006/picture">
+                  <pic:nvPicPr>
+                    <pic:cNvPr id="1008752117" name=""/>
+                    <pic:cNvPicPr/>
+                  </pic:nvPicPr>
+                  <pic:blipFill>
+                    <a:blip r:embed="rId16"/>
+                    <a:stretch>
+                      <a:fillRect/>
+                    </a:stretch>
+                  </pic:blipFill>
+                  <pic:spPr>
+                    <a:xfrm>
+                      <a:off x="0" y="0"/>
+                      <a:ext cx="5274310" cy="2618740"/>
+                    </a:xfrm>
+                    <a:prstGeom prst="rect">
+                      <a:avLst/>
+                    </a:prstGeom>
+                  </pic:spPr>
+                </pic:pic>
+              </a:graphicData>
+            </a:graphic>
+          </wp:inline>
+        </w:drawing>
+      </w:r>
+    </w:p>
+    <w:p>
+      <w:pPr>
+        <w:rPr>
+          <w:rFonts w:eastAsiaTheme="minorEastAsia"/>
+        </w:rPr>
+      </w:pPr>
+      <w:r>
+        <w:rPr>
+          <w:rFonts w:eastAsiaTheme="minorEastAsia"/>
+        </w:rPr>
+        <w:t>Adding a economic indicator, nearly no change, I expect this variables to be more powerful when there is a huge economic change (interest rate), so I am keeping it</w:t>
+      </w:r>
+    </w:p>
+    <w:p>
+      <w:pPr>
+        <w:widowControl/>
+        <w:jc w:val="left"/>
+        <w:rPr>
+          <w:rFonts w:ascii="Consolas" w:eastAsia="宋体" w:hAnsi="Consolas" w:cs="宋体"/>
+          <w:color w:val="CCCCCC"/>
+          <w:kern w:val="0"/>
+          <w:sz w:val="21"/>
+          <w:szCs w:val="21"/>
+        </w:rPr>
+      </w:pPr>
+      <w:r>
+        <w:rPr>
+          <w:rFonts w:ascii="Consolas" w:eastAsia="宋体" w:hAnsi="Consolas" w:cs="宋体"/>
+          <w:color w:val="CCCCCC"/>
+          <w:kern w:val="0"/>
+          <w:sz w:val="21"/>
+          <w:szCs w:val="21"/>
+        </w:rPr>
+        <w:t>Mean Squared Error (MSE): 0.5675471716347179</w:t>
+      </w:r>
+    </w:p>
+    <w:p>
+      <w:pPr>
+        <w:rPr>
+          <w:rFonts w:ascii="Consolas" w:eastAsia="宋体" w:hAnsi="Consolas" w:cs="宋体"/>
+          <w:color w:val="CCCCCC"/>
+          <w:kern w:val="0"/>
+          <w:sz w:val="21"/>
+          <w:szCs w:val="21"/>
+        </w:rPr>
+      </w:pPr>
+      <w:r>
+        <w:rPr>
+          <w:rFonts w:ascii="Consolas" w:eastAsia="宋体" w:hAnsi="Consolas" w:cs="宋体"/>
+          <w:color w:val="CCCCCC"/>
+          <w:kern w:val="0"/>
+          <w:sz w:val="21"/>
+          <w:szCs w:val="21"/>
+        </w:rPr>
+        <w:t>Mean Absolute Percentage Error (MAPE): 2.06%</w:t>
+      </w:r>
+    </w:p>
+    <w:p>
+      <w:pPr>
+        <w:rPr>
+          <w:rFonts w:eastAsiaTheme="minorEastAsia"/>
+        </w:rPr>
+      </w:pPr>
+    </w:p>
+    <w:p>
+      <w:pPr>
+        <w:rPr>
+          <w:rFonts w:eastAsiaTheme="minorEastAsia"/>
+        </w:rPr>
+      </w:pPr>
+    </w:p>
+    <w:p>
+      <w:pPr>
+        <w:rPr>
+          <w:rFonts w:eastAsiaTheme="minorEastAsia"/>
+        </w:rPr>
+      </w:pPr>
+      <w:r>
+        <w:rPr>
+          <w:rFonts w:eastAsiaTheme="minorEastAsia"/>
+        </w:rPr>
+        <w:t>Not using lag values for rsi</w:t>
+      </w:r>
+    </w:p>
+    <w:p>
+      <w:pPr>
+        <w:widowControl/>
+        <w:jc w:val="left"/>
+        <w:rPr>
+          <w:rFonts w:ascii="Consolas" w:eastAsia="宋体" w:hAnsi="Consolas" w:cs="宋体"/>
+          <w:color w:val="CCCCCC"/>
+          <w:kern w:val="0"/>
+          <w:sz w:val="21"/>
+          <w:szCs w:val="21"/>
+        </w:rPr>
+      </w:pPr>
+      <w:r>
+        <w:rPr>
+          <w:rFonts w:ascii="Consolas" w:eastAsia="宋体" w:hAnsi="Consolas" w:cs="宋体"/>
+          <w:color w:val="CCCCCC"/>
+          <w:kern w:val="0"/>
+          <w:sz w:val="21"/>
+          <w:szCs w:val="21"/>
+        </w:rPr>
+        <w:t>Mean Squared Error (MSE): 0.5752399599689242</w:t>
+      </w:r>
+    </w:p>
+    <w:p>
+      <w:pPr>
+        <w:rPr>
+          <w:rFonts w:ascii="Consolas" w:eastAsia="宋体" w:hAnsi="Consolas" w:cs="宋体"/>
+          <w:color w:val="CCCCCC"/>
+          <w:kern w:val="0"/>
+          <w:sz w:val="21"/>
+          <w:szCs w:val="21"/>
+        </w:rPr>
+      </w:pPr>
+      <w:r>
+        <w:rPr>
+          <w:rFonts w:ascii="Consolas" w:eastAsia="宋体" w:hAnsi="Consolas" w:cs="宋体"/>
+          <w:color w:val="CCCCCC"/>
+          <w:kern w:val="0"/>
+          <w:sz w:val="21"/>
+          <w:szCs w:val="21"/>
+        </w:rPr>
+        <w:t>Mean Absolute Percentage Error (MAPE): 2.02%</w:t>
+      </w:r>
+    </w:p>
+    <w:p>
+      <w:pPr>
+        <w:rPr>
+          <w:rFonts w:ascii="Consolas" w:eastAsia="宋体" w:hAnsi="Consolas" w:cs="宋体"/>
+          <w:color w:val="CCCCCC"/>
+          <w:kern w:val="0"/>
+          <w:sz w:val="21"/>
+          <w:szCs w:val="21"/>
+        </w:rPr>
+      </w:pPr>
+    </w:p>
+    <w:p>
+      <w:pPr>
+        <w:rPr>
+          <w:rFonts w:eastAsiaTheme="minorEastAsia"/>
+        </w:rPr>
+      </w:pPr>
+      <w:r>
+        <w:rPr>
+          <w:rFonts w:eastAsiaTheme="minorEastAsia"/>
+        </w:rPr>
+        <w:t>Adding a variable called green, small change</w:t>
+      </w:r>
+    </w:p>
+    <w:p>
+      <w:pPr>
+        <w:widowControl/>
+        <w:jc w:val="left"/>
+        <w:rPr>
+          <w:rFonts w:ascii="Consolas" w:eastAsia="宋体" w:hAnsi="Consolas" w:cs="宋体"/>
+          <w:color w:val="CCCCCC"/>
+          <w:kern w:val="0"/>
+          <w:sz w:val="21"/>
+          <w:szCs w:val="21"/>
+        </w:rPr>
+      </w:pPr>
+      <w:r>
+        <w:rPr>
+          <w:rFonts w:ascii="Consolas" w:eastAsia="宋体" w:hAnsi="Consolas" w:cs="宋体"/>
+          <w:color w:val="CCCCCC"/>
+          <w:kern w:val="0"/>
+          <w:sz w:val="21"/>
+          <w:szCs w:val="21"/>
+        </w:rPr>
+        <w:t>Mean Squared Error (MSE): 0.5728439463028074</w:t>
+      </w:r>
+    </w:p>
+    <w:p>
+      <w:pPr>
+        <w:rPr>
+          <w:rFonts w:ascii="Consolas" w:eastAsia="宋体" w:hAnsi="Consolas" w:cs="宋体"/>
+          <w:color w:val="CCCCCC"/>
+          <w:kern w:val="0"/>
+          <w:sz w:val="21"/>
+          <w:szCs w:val="21"/>
+        </w:rPr>
+      </w:pPr>
+      <w:r>
+        <w:rPr>
+          <w:rFonts w:ascii="Consolas" w:eastAsia="宋体" w:hAnsi="Consolas" w:cs="宋体"/>
+          <w:color w:val="CCCCCC"/>
+          <w:kern w:val="0"/>
+          <w:sz w:val="21"/>
+          <w:szCs w:val="21"/>
+        </w:rPr>
+        <w:t>Mean Absolute Percentage Error (MAPE): 2.01%</w:t>
+      </w:r>
+    </w:p>
+    <w:p>
+      <w:pPr>
+        <w:rPr>
+          <w:rFonts w:ascii="Consolas" w:eastAsia="宋体" w:hAnsi="Consolas" w:cs="宋体"/>
+          <w:color w:val="CCCCCC"/>
+          <w:kern w:val="0"/>
+          <w:sz w:val="21"/>
+          <w:szCs w:val="21"/>
+        </w:rPr>
+      </w:pPr>
+    </w:p>
+    <w:p>
+      <w:pPr>
+        <w:rPr>
+          <w:rFonts w:eastAsiaTheme="minorEastAsia"/>
+        </w:rPr>
+      </w:pPr>
+      <w:r>
+        <w:rPr>
+          <w:rFonts w:eastAsiaTheme="minorEastAsia"/>
+        </w:rPr>
+        <w:t>Add open close difference (open are high correlated with close)</w:t>
+      </w:r>
+    </w:p>
+    <w:p>
+      <w:pPr>
+        <w:widowControl/>
+        <w:jc w:val="left"/>
+        <w:rPr>
+          <w:rFonts w:ascii="Consolas" w:eastAsia="宋体" w:hAnsi="Consolas" w:cs="宋体"/>
+          <w:color w:val="CCCCCC"/>
+          <w:kern w:val="0"/>
+          <w:sz w:val="21"/>
+          <w:szCs w:val="21"/>
+        </w:rPr>
+      </w:pPr>
+      <w:r>
+        <w:rPr>
+          <w:rFonts w:ascii="Consolas" w:eastAsia="宋体" w:hAnsi="Consolas" w:cs="宋体"/>
+          <w:color w:val="CCCCCC"/>
+          <w:kern w:val="0"/>
+          <w:sz w:val="21"/>
+          <w:szCs w:val="21"/>
+        </w:rPr>
+        <w:t>Mean Squared Error (MSE): 0.5728439463028074</w:t>
+      </w:r>
+    </w:p>
+    <w:p>
+      <w:pPr>
+        <w:rPr>
+          <w:rFonts w:ascii="Consolas" w:eastAsia="宋体" w:hAnsi="Consolas" w:cs="宋体"/>
+          <w:color w:val="CCCCCC"/>
+          <w:kern w:val="0"/>
+          <w:sz w:val="21"/>
+          <w:szCs w:val="21"/>
+        </w:rPr>
+      </w:pPr>
+      <w:r>
+        <w:rPr>
+          <w:rFonts w:ascii="Consolas" w:eastAsia="宋体" w:hAnsi="Consolas" w:cs="宋体"/>
+          <w:color w:val="CCCCCC"/>
+          <w:kern w:val="0"/>
+          <w:sz w:val="21"/>
+          <w:szCs w:val="21"/>
+        </w:rPr>
+        <w:t>Mean Absolute Percentage Error (MAPE): 2.01%</w:t>
+      </w:r>
+    </w:p>
+    <w:p>
+      <w:pPr>
+        <w:rPr>
+          <w:rFonts w:ascii="Consolas" w:eastAsia="宋体" w:hAnsi="Consolas" w:cs="宋体"/>
+          <w:color w:val="CCCCCC"/>
+          <w:kern w:val="0"/>
+          <w:sz w:val="21"/>
+          <w:szCs w:val="21"/>
+        </w:rPr>
+      </w:pPr>
+    </w:p>
+    <w:p>
+      <w:pPr>
+        <w:rPr>
+          <w:rFonts w:eastAsiaTheme="minorEastAsia"/>
+        </w:rPr>
+      </w:pPr>
+      <w:r>
+        <w:rPr>
+          <w:rFonts w:eastAsiaTheme="minorEastAsia"/>
+        </w:rPr>
+        <w:t>Add high_low_diff * greenday,</w:t>
+      </w:r>
+    </w:p>
+    <w:p>
+      <w:pPr>
+        <w:widowControl/>
+        <w:jc w:val="left"/>
+        <w:rPr>
+          <w:rFonts w:ascii="Consolas" w:eastAsia="宋体" w:hAnsi="Consolas" w:cs="宋体"/>
+          <w:color w:val="CCCCCC"/>
+          <w:kern w:val="0"/>
+          <w:sz w:val="21"/>
+          <w:szCs w:val="21"/>
+        </w:rPr>
+      </w:pPr>
+      <w:r>
+        <w:rPr>
+          <w:rFonts w:ascii="Consolas" w:eastAsia="宋体" w:hAnsi="Consolas" w:cs="宋体"/>
+          <w:color w:val="CCCCCC"/>
+          <w:kern w:val="0"/>
+          <w:sz w:val="21"/>
+          <w:szCs w:val="21"/>
+        </w:rPr>
+        <w:t>Mean Squared Error (MSE): 0.6062255531910087</w:t>
+      </w:r>
+    </w:p>
+    <w:p>
+      <w:pPr>
+        <w:rPr>
+          <w:rFonts w:ascii="Consolas" w:eastAsia="宋体" w:hAnsi="Consolas" w:cs="宋体"/>
+          <w:color w:val="CCCCCC"/>
+          <w:kern w:val="0"/>
+          <w:sz w:val="21"/>
+          <w:szCs w:val="21"/>
+        </w:rPr>
+      </w:pPr>
+      <w:r>
+        <w:rPr>
+          <w:rFonts w:ascii="Consolas" w:eastAsia="宋体" w:hAnsi="Consolas" w:cs="宋体"/>
+          <w:color w:val="CCCCCC"/>
+          <w:kern w:val="0"/>
+          <w:sz w:val="21"/>
+          <w:szCs w:val="21"/>
+        </w:rPr>
+        <w:t>Mean Absolute Percentage Error (MAPE): 2.05%</w:t>
+      </w:r>
+    </w:p>
+    <w:p>
+      <w:pPr>
+        <w:rPr>
+          <w:rFonts w:ascii="Consolas" w:eastAsia="宋体" w:hAnsi="Consolas" w:cs="宋体"/>
+          <w:color w:val="CCCCCC"/>
+          <w:kern w:val="0"/>
+          <w:sz w:val="21"/>
+          <w:szCs w:val="21"/>
+        </w:rPr>
+      </w:pPr>
+    </w:p>
+    <w:p>
+      <w:r>
+        <w:rPr>
+          <w:rFonts w:eastAsiaTheme="minorEastAsia" w:hint="eastAsia"/>
+        </w:rPr>
+        <w:t>t</w:t>
+      </w:r>
+      <w:r>
+        <w:rPr>
+          <w:rFonts w:eastAsiaTheme="minorEastAsia"/>
+        </w:rPr>
+        <w:t xml:space="preserve">hose can be covered using </w:t>
+      </w:r>
+      <w:r>
+        <w:t>WVAD</w:t>
+      </w:r>
+      <w:r>
+        <w:t xml:space="preserve">, removed those and added </w:t>
+      </w:r>
+      <w:r>
+        <w:t>WVAD</w:t>
+      </w:r>
+    </w:p>
+    <w:p>
+      <w:pPr>
+        <w:widowControl/>
+        <w:jc w:val="left"/>
+        <w:rPr>
+          <w:rFonts w:ascii="Consolas" w:eastAsia="宋体" w:hAnsi="Consolas" w:cs="宋体"/>
+          <w:color w:val="CCCCCC"/>
+          <w:kern w:val="0"/>
+          <w:sz w:val="21"/>
+          <w:szCs w:val="21"/>
+        </w:rPr>
+      </w:pPr>
+      <w:r>
+        <w:rPr>
+          <w:rFonts w:ascii="Consolas" w:eastAsia="宋体" w:hAnsi="Consolas" w:cs="宋体"/>
+          <w:color w:val="CCCCCC"/>
+          <w:kern w:val="0"/>
+          <w:sz w:val="21"/>
+          <w:szCs w:val="21"/>
+        </w:rPr>
+        <w:t>Mean Squared Error (MSE): 0.5834007328317992</w:t>
+      </w:r>
+    </w:p>
+    <w:p>
+      <w:pPr>
+        <w:rPr>
+          <w:rFonts w:ascii="Consolas" w:eastAsia="宋体" w:hAnsi="Consolas" w:cs="宋体"/>
+          <w:color w:val="CCCCCC"/>
+          <w:kern w:val="0"/>
+          <w:sz w:val="21"/>
+          <w:szCs w:val="21"/>
+        </w:rPr>
+      </w:pPr>
+      <w:r>
+        <w:rPr>
+          <w:rFonts w:ascii="Consolas" w:eastAsia="宋体" w:hAnsi="Consolas" w:cs="宋体"/>
+          <w:color w:val="CCCCCC"/>
+          <w:kern w:val="0"/>
+          <w:sz w:val="21"/>
+          <w:szCs w:val="21"/>
+        </w:rPr>
+        <w:t>Mean Absolute Percentage Error (MAPE): 2.04%</w:t>
+      </w:r>
+    </w:p>
+    <w:p>
+      <w:pPr>
+        <w:rPr>
+          <w:rFonts w:eastAsiaTheme="minorEastAsia"/>
+        </w:rPr>
+      </w:pPr>
+      <w:r>
+        <w:rPr>
+          <w:rFonts w:eastAsiaTheme="minorEastAsia"/>
+        </w:rPr>
+        <w:lastRenderedPageBreak/>
+        <w:drawing>
+          <wp:inline distT="0" distB="0" distL="0" distR="0" wp14:anchorId="289A0EEF" wp14:editId="393BBE57">
+            <wp:extent cx="3971925" cy="2647950"/>
+            <wp:effectExtent l="0" t="0" r="9525" b="0"/>
+            <wp:docPr id="1400045862" name="Picture 1"/>
+            <wp:cNvGraphicFramePr>
+              <a:graphicFrameLocks xmlns:a="http://schemas.openxmlformats.org/drawingml/2006/main" noChangeAspect="1"/>
+            </wp:cNvGraphicFramePr>
+            <a:graphic xmlns:a="http://schemas.openxmlformats.org/drawingml/2006/main">
+              <a:graphicData uri="http://schemas.openxmlformats.org/drawingml/2006/picture">
+                <pic:pic xmlns:pic="http://schemas.openxmlformats.org/drawingml/2006/picture">
+                  <pic:nvPicPr>
+                    <pic:cNvPr id="1400045862" name=""/>
+                    <pic:cNvPicPr/>
+                  </pic:nvPicPr>
+                  <pic:blipFill>
+                    <a:blip r:embed="rId17"/>
+                    <a:stretch>
+                      <a:fillRect/>
+                    </a:stretch>
+                  </pic:blipFill>
+                  <pic:spPr>
+                    <a:xfrm>
+                      <a:off x="0" y="0"/>
+                      <a:ext cx="3971925" cy="2647950"/>
+                    </a:xfrm>
+                    <a:prstGeom prst="rect">
+                      <a:avLst/>
+                    </a:prstGeom>
+                  </pic:spPr>
+                </pic:pic>
+              </a:graphicData>
+            </a:graphic>
+          </wp:inline>
+        </w:drawing>
+      </w:r>
+    </w:p>
+    <w:p>
+      <w:pPr>
+        <w:rPr>
+          <w:rFonts w:eastAsiaTheme="minorEastAsia"/>
+        </w:rPr>
+      </w:pPr>
+      <w:r>
+        <w:rPr>
+          <w:rFonts w:eastAsiaTheme="minorEastAsia"/>
+        </w:rPr>
+        <w:t>Added macd, macd line and signal line</w:t>
+      </w:r>
+    </w:p>
+    <w:p>
+      <w:pPr>
+        <w:widowControl/>
+        <w:jc w:val="left"/>
+        <w:rPr>
+          <w:rFonts w:ascii="Consolas" w:eastAsia="宋体" w:hAnsi="Consolas" w:cs="宋体"/>
+          <w:color w:val="CCCCCC"/>
+          <w:kern w:val="0"/>
+          <w:sz w:val="21"/>
+          <w:szCs w:val="21"/>
+        </w:rPr>
+      </w:pPr>
+      <w:r>
+        <w:rPr>
+          <w:rFonts w:ascii="Consolas" w:eastAsia="宋体" w:hAnsi="Consolas" w:cs="宋体"/>
+          <w:color w:val="CCCCCC"/>
+          <w:kern w:val="0"/>
+          <w:sz w:val="21"/>
+          <w:szCs w:val="21"/>
+        </w:rPr>
+        <w:t>Mean Squared Error (MSE): 0.5025457907090828</w:t>
+      </w:r>
+    </w:p>
+    <w:p>
+      <w:pPr>
+        <w:rPr>
+          <w:rFonts w:ascii="Consolas" w:eastAsia="宋体" w:hAnsi="Consolas" w:cs="宋体"/>
+          <w:color w:val="CCCCCC"/>
+          <w:kern w:val="0"/>
+          <w:sz w:val="21"/>
+          <w:szCs w:val="21"/>
+        </w:rPr>
+      </w:pPr>
+      <w:r>
+        <w:rPr>
+          <w:rFonts w:ascii="Consolas" w:eastAsia="宋体" w:hAnsi="Consolas" w:cs="宋体"/>
+          <w:color w:val="CCCCCC"/>
+          <w:kern w:val="0"/>
+          <w:sz w:val="21"/>
+          <w:szCs w:val="21"/>
+        </w:rPr>
+        <w:t>Mean Absolute Percentage Error (MAPE): 1.96%</w:t>
+      </w:r>
+    </w:p>
+    <w:p>
+      <w:pPr>
+        <w:rPr>
+          <w:rFonts w:eastAsiaTheme="minorEastAsia" w:hint="eastAsia"/>
+        </w:rPr>
+      </w:pPr>
+      <w:r>
+        <w:rPr>
+          <w:rFonts w:eastAsiaTheme="minorEastAsia"/>
+        </w:rPr>
+        <w:drawing>
+          <wp:inline distT="0" distB="0" distL="0" distR="0" wp14:anchorId="590ECCE0" wp14:editId="27D69933">
+            <wp:extent cx="3971925" cy="2647950"/>
+            <wp:effectExtent l="0" t="0" r="9525" b="0"/>
+            <wp:docPr id="2066109318" name="Picture 1"/>
+            <wp:cNvGraphicFramePr>
+              <a:graphicFrameLocks xmlns:a="http://schemas.openxmlformats.org/drawingml/2006/main" noChangeAspect="1"/>
+            </wp:cNvGraphicFramePr>
+            <a:graphic xmlns:a="http://schemas.openxmlformats.org/drawingml/2006/main">
+              <a:graphicData uri="http://schemas.openxmlformats.org/drawingml/2006/picture">
+                <pic:pic xmlns:pic="http://schemas.openxmlformats.org/drawingml/2006/picture">
+                  <pic:nvPicPr>
+                    <pic:cNvPr id="2066109318" name=""/>
+                    <pic:cNvPicPr/>
+                  </pic:nvPicPr>
+                  <pic:blipFill>
+                    <a:blip r:embed="rId18"/>
+                    <a:stretch>
+                      <a:fillRect/>
+                    </a:stretch>
+                  </pic:blipFill>
+                  <pic:spPr>
+                    <a:xfrm>
+                      <a:off x="0" y="0"/>
+                      <a:ext cx="3971925" cy="2647950"/>
+                    </a:xfrm>
+                    <a:prstGeom prst="rect">
+                      <a:avLst/>
+                    </a:prstGeom>
+                  </pic:spPr>
+                </pic:pic>
+              </a:graphicData>
+            </a:graphic>
+          </wp:inline>
+        </w:drawing>
+      </w:r>
     </w:p>
     <w:sectPr>
       <w:pgSz w:w="11906" w:h="16838"/>

</xml_diff>